<commit_message>
EjClase 17/02/2020 Pagina login termiado
</commit_message>
<xml_diff>
--- a/Unidad04/Accesibilidad/Tareas/Cuestiones WAI-ARIA/Cuestiones-WAI-ARIA_Cristian-Fernandez.docx
+++ b/Unidad04/Accesibilidad/Tareas/Cuestiones WAI-ARIA/Cuestiones-WAI-ARIA_Cristian-Fernandez.docx
@@ -133,6 +133,7 @@
                                 <w:dataBinding w:prefixMappings="xmlns:ns0='http://purl.org/dc/elements/1.1/' xmlns:ns1='http://schemas.openxmlformats.org/package/2006/metadata/core-properties' " w:xpath="/ns1:coreProperties[1]/ns0:title[1]" w:storeItemID="{6C3C8BC8-F283-45AE-878A-BAB7291924A1}"/>
                                 <w:text/>
                               </w:sdtPr>
+                              <w:sdtEndPr/>
                               <w:sdtContent>
                                 <w:p>
                                   <w:pPr>
@@ -269,7 +270,7 @@
                                   <w:noProof/>
                                   <w:sz w:val="36"/>
                                 </w:rPr>
-                                <w:t>14/02/2021</w:t>
+                                <w:t>17/02/2021</w:t>
                               </w:r>
                               <w:r>
                                 <w:rPr>
@@ -334,6 +335,7 @@
                                 <w:dataBinding w:prefixMappings="xmlns:ns0='http://purl.org/dc/elements/1.1/' xmlns:ns1='http://schemas.openxmlformats.org/package/2006/metadata/core-properties' " w:xpath="/ns1:coreProperties[1]/ns0:subject[1]" w:storeItemID="{6C3C8BC8-F283-45AE-878A-BAB7291924A1}"/>
                                 <w:text/>
                               </w:sdtPr>
+                              <w:sdtEndPr/>
                               <w:sdtContent>
                                 <w:p>
                                   <w:pPr>
@@ -408,6 +410,7 @@
                                 <w:dataBinding w:prefixMappings="xmlns:ns0='http://purl.org/dc/elements/1.1/' xmlns:ns1='http://schemas.openxmlformats.org/package/2006/metadata/core-properties' " w:xpath="/ns1:coreProperties[1]/ns0:creator[1]" w:storeItemID="{6C3C8BC8-F283-45AE-878A-BAB7291924A1}"/>
                                 <w:text/>
                               </w:sdtPr>
+                              <w:sdtEndPr/>
                               <w:sdtContent>
                                 <w:p>
                                   <w:pPr>
@@ -532,6 +535,7 @@
                           <w:dataBinding w:prefixMappings="xmlns:ns0='http://purl.org/dc/elements/1.1/' xmlns:ns1='http://schemas.openxmlformats.org/package/2006/metadata/core-properties' " w:xpath="/ns1:coreProperties[1]/ns0:title[1]" w:storeItemID="{6C3C8BC8-F283-45AE-878A-BAB7291924A1}"/>
                           <w:text/>
                         </w:sdtPr>
+                        <w:sdtEndPr/>
                         <w:sdtContent>
                           <w:p>
                             <w:pPr>
@@ -602,7 +606,7 @@
                             <w:noProof/>
                             <w:sz w:val="36"/>
                           </w:rPr>
-                          <w:t>14/02/2021</w:t>
+                          <w:t>17/02/2021</w:t>
                         </w:r>
                         <w:r>
                           <w:rPr>
@@ -628,6 +632,7 @@
                           <w:dataBinding w:prefixMappings="xmlns:ns0='http://purl.org/dc/elements/1.1/' xmlns:ns1='http://schemas.openxmlformats.org/package/2006/metadata/core-properties' " w:xpath="/ns1:coreProperties[1]/ns0:subject[1]" w:storeItemID="{6C3C8BC8-F283-45AE-878A-BAB7291924A1}"/>
                           <w:text/>
                         </w:sdtPr>
+                        <w:sdtEndPr/>
                         <w:sdtContent>
                           <w:p>
                             <w:pPr>
@@ -663,6 +668,7 @@
                           <w:dataBinding w:prefixMappings="xmlns:ns0='http://purl.org/dc/elements/1.1/' xmlns:ns1='http://schemas.openxmlformats.org/package/2006/metadata/core-properties' " w:xpath="/ns1:coreProperties[1]/ns0:creator[1]" w:storeItemID="{6C3C8BC8-F283-45AE-878A-BAB7291924A1}"/>
                           <w:text/>
                         </w:sdtPr>
+                        <w:sdtEndPr/>
                         <w:sdtContent>
                           <w:p>
                             <w:pPr>
@@ -732,6 +738,7 @@
           <w:docPartUnique/>
         </w:docPartObj>
       </w:sdtPr>
+      <w:sdtEndPr/>
       <w:sdtContent>
         <w:p>
           <w:pPr>
@@ -2376,7 +2383,7 @@
           <w:sz w:val="24"/>
           <w:szCs w:val="24"/>
         </w:rPr>
-        <w:t>HTML, JavaScript, atributo semántico</w:t>
+        <w:t>Roles, estados y propiedades</w:t>
       </w:r>
     </w:p>
     <w:p/>
@@ -3257,7 +3264,7 @@
       <w:r>
         <w:t xml:space="preserve">Para más roles: </w:t>
       </w:r>
-      <w:hyperlink r:id="rId13" w:history="1">
+      <w:hyperlink r:id="rId13" w:anchor="role_definitions" w:history="1">
         <w:r>
           <w:rPr>
             <w:rStyle w:val="Hipervnculo"/>
@@ -6744,21 +6751,7 @@
             <w:color w:val="00B0F0"/>
             <w:u w:val="single"/>
           </w:rPr>
-          <w:t>https://www.mcarmendealba.com/roles-aria-regiones-de-puntos-de-referencia-y-nombres-accesi</w:t>
-        </w:r>
-        <w:r>
-          <w:rPr>
-            <w:color w:val="00B0F0"/>
-            <w:u w:val="single"/>
-          </w:rPr>
-          <w:t>b</w:t>
-        </w:r>
-        <w:r>
-          <w:rPr>
-            <w:color w:val="00B0F0"/>
-            <w:u w:val="single"/>
-          </w:rPr>
-          <w:t>les</w:t>
+          <w:t>https://www.mcarmendealba.com/roles-aria-regiones-de-puntos-de-referencia-y-nombres-accesibles</w:t>
         </w:r>
         <w:r>
           <w:rPr>
@@ -6927,6 +6920,7 @@
           <w:dataBinding w:prefixMappings="xmlns:ns0='http://purl.org/dc/elements/1.1/' xmlns:ns1='http://schemas.openxmlformats.org/package/2006/metadata/core-properties' " w:xpath="/ns1:coreProperties[1]/ns0:creator[1]" w:storeItemID="{6C3C8BC8-F283-45AE-878A-BAB7291924A1}"/>
           <w:text/>
         </w:sdtPr>
+        <w:sdtEndPr/>
         <w:sdtContent>
           <w:tc>
             <w:tcPr>
@@ -7149,6 +7143,7 @@
         <w:dataBinding w:prefixMappings="xmlns:ns0='http://purl.org/dc/elements/1.1/' xmlns:ns1='http://schemas.openxmlformats.org/package/2006/metadata/core-properties' " w:xpath="/ns1:coreProperties[1]/ns0:title[1]" w:storeItemID="{6C3C8BC8-F283-45AE-878A-BAB7291924A1}"/>
         <w:text/>
       </w:sdtPr>
+      <w:sdtEndPr/>
       <w:sdtContent>
         <w:r>
           <w:rPr>
@@ -8662,6 +8657,7 @@
   <w:style w:type="character" w:default="1" w:styleId="Fuentedeprrafopredeter">
     <w:name w:val="Default Paragraph Font"/>
     <w:uiPriority w:val="1"/>
+    <w:semiHidden/>
     <w:unhideWhenUsed/>
   </w:style>
   <w:style w:type="table" w:default="1" w:styleId="Tablanormal">
@@ -9132,6 +9128,7 @@
     <w:rsidRoot w:val="00022046"/>
     <w:rsid w:val="00022046"/>
     <w:rsid w:val="00451A9F"/>
+    <w:rsid w:val="00BA65C2"/>
   </w:rsids>
   <m:mathPr>
     <m:mathFont m:val="Cambria Math"/>

</xml_diff>